<commit_message>
updated sad and srs
</commit_message>
<xml_diff>
--- a/docs/Software Architecture Document.docx
+++ b/docs/Software Architecture Document.docx
@@ -1,12 +1,14 @@
 
 <file path=word/document.xml><?xml version="1.0" encoding="utf-8"?>
-<w:document xmlns:wpc="http://schemas.microsoft.com/office/word/2010/wordprocessingCanvas" xmlns:mc="http://schemas.openxmlformats.org/markup-compatibility/2006" xmlns:o="urn:schemas-microsoft-com:office:office" xmlns:r="http://schemas.openxmlformats.org/officeDocument/2006/relationships" xmlns:m="http://schemas.openxmlformats.org/officeDocument/2006/math" xmlns:v="urn:schemas-microsoft-com:vml" xmlns:wp14="http://schemas.microsoft.com/office/word/2010/wordprocessingDrawing" xmlns:wp="http://schemas.openxmlformats.org/drawingml/2006/wordprocessingDrawing" xmlns:w10="urn:schemas-microsoft-com:office:word" xmlns:w="http://schemas.openxmlformats.org/wordprocessingml/2006/main" xmlns:w14="http://schemas.microsoft.com/office/word/2010/wordml" xmlns:w15="http://schemas.microsoft.com/office/word/2012/wordml" xmlns:wpg="http://schemas.microsoft.com/office/word/2010/wordprocessingGroup" xmlns:wpi="http://schemas.microsoft.com/office/word/2010/wordprocessingInk" xmlns:wne="http://schemas.microsoft.com/office/word/2006/wordml" xmlns:wps="http://schemas.microsoft.com/office/word/2010/wordprocessingShape" mc:Ignorable="w14 w15 wp14">
+<w:document xmlns:wpc="http://schemas.microsoft.com/office/word/2010/wordprocessingCanvas" xmlns:cx="http://schemas.microsoft.com/office/drawing/2014/chartex" xmlns:cx1="http://schemas.microsoft.com/office/drawing/2015/9/8/chartex" xmlns:cx2="http://schemas.microsoft.com/office/drawing/2015/10/21/chartex" xmlns:cx3="http://schemas.microsoft.com/office/drawing/2016/5/9/chartex" xmlns:cx4="http://schemas.microsoft.com/office/drawing/2016/5/10/chartex" xmlns:cx5="http://schemas.microsoft.com/office/drawing/2016/5/11/chartex" xmlns:mc="http://schemas.openxmlformats.org/markup-compatibility/2006" xmlns:o="urn:schemas-microsoft-com:office:office" xmlns:r="http://schemas.openxmlformats.org/officeDocument/2006/relationships" xmlns:m="http://schemas.openxmlformats.org/officeDocument/2006/math" xmlns:v="urn:schemas-microsoft-com:vml" xmlns:wp14="http://schemas.microsoft.com/office/word/2010/wordprocessingDrawing" xmlns:wp="http://schemas.openxmlformats.org/drawingml/2006/wordprocessingDrawing" xmlns:w10="urn:schemas-microsoft-com:office:word" xmlns:w="http://schemas.openxmlformats.org/wordprocessingml/2006/main" xmlns:w14="http://schemas.microsoft.com/office/word/2010/wordml" xmlns:w15="http://schemas.microsoft.com/office/word/2012/wordml" xmlns:w16se="http://schemas.microsoft.com/office/word/2015/wordml/symex" xmlns:wpg="http://schemas.microsoft.com/office/word/2010/wordprocessingGroup" xmlns:wpi="http://schemas.microsoft.com/office/word/2010/wordprocessingInk" xmlns:wne="http://schemas.microsoft.com/office/word/2006/wordml" xmlns:wps="http://schemas.microsoft.com/office/word/2010/wordprocessingShape" mc:Ignorable="w14 w15 w16se wp14">
   <w:body>
     <w:p>
       <w:pPr>
         <w:pStyle w:val="Title"/>
         <w:jc w:val="right"/>
       </w:pPr>
+      <w:bookmarkStart w:id="0" w:name="_GoBack"/>
+      <w:bookmarkEnd w:id="0"/>
       <w:r>
         <w:t>Meets</w:t>
       </w:r>
@@ -40,7 +42,7 @@
         <w:rPr>
           <w:sz w:val="28"/>
         </w:rPr>
-        <w:t>Version 1.0</w:t>
+        <w:t>Version 1.1</w:t>
       </w:r>
     </w:p>
     <w:p>
@@ -64,8 +66,12 @@
     <w:p>
       <w:pPr>
         <w:sectPr>
-          <w:headerReference w:type="default" r:id="rId8"/>
-          <w:footerReference w:type="even" r:id="rId9"/>
+          <w:headerReference w:type="even" r:id="rId8"/>
+          <w:headerReference w:type="default" r:id="rId9"/>
+          <w:footerReference w:type="even" r:id="rId10"/>
+          <w:footerReference w:type="default" r:id="rId11"/>
+          <w:headerReference w:type="first" r:id="rId12"/>
+          <w:footerReference w:type="first" r:id="rId13"/>
           <w:pgSz w:w="12240" w:h="15840" w:code="1"/>
           <w:pgMar w:top="1440" w:right="1440" w:bottom="1440" w:left="1440" w:header="720" w:footer="720" w:gutter="0"/>
           <w:cols w:space="720"/>
@@ -250,6 +256,9 @@
             <w:pPr>
               <w:pStyle w:val="Tabletext"/>
             </w:pPr>
+            <w:r>
+              <w:t>23.06.2017</w:t>
+            </w:r>
           </w:p>
         </w:tc>
         <w:tc>
@@ -260,6 +269,9 @@
             <w:pPr>
               <w:pStyle w:val="Tabletext"/>
             </w:pPr>
+            <w:r>
+              <w:t>1.1</w:t>
+            </w:r>
           </w:p>
         </w:tc>
         <w:tc>
@@ -270,6 +282,12 @@
             <w:pPr>
               <w:pStyle w:val="Tabletext"/>
             </w:pPr>
+            <w:r>
+              <w:t>Edited logical view</w:t>
+            </w:r>
+            <w:r>
+              <w:t xml:space="preserve"> and deployment chart</w:t>
+            </w:r>
           </w:p>
         </w:tc>
         <w:tc>
@@ -280,6 +298,9 @@
             <w:pPr>
               <w:pStyle w:val="Tabletext"/>
             </w:pPr>
+            <w:r>
+              <w:t>Luca Carotenuto</w:t>
+            </w:r>
           </w:p>
         </w:tc>
       </w:tr>
@@ -1264,7 +1285,7 @@
         <w:rPr>
           <w:noProof/>
         </w:rPr>
-        <w:t>5</w:t>
+        <w:t>6</w:t>
       </w:r>
       <w:r>
         <w:rPr>
@@ -1342,7 +1363,7 @@
         <w:rPr>
           <w:noProof/>
         </w:rPr>
-        <w:t>5</w:t>
+        <w:t>6</w:t>
       </w:r>
       <w:r>
         <w:rPr>
@@ -1498,7 +1519,7 @@
         <w:rPr>
           <w:noProof/>
         </w:rPr>
-        <w:t>6</w:t>
+        <w:t>7</w:t>
       </w:r>
       <w:r>
         <w:rPr>
@@ -1576,7 +1597,7 @@
         <w:rPr>
           <w:noProof/>
         </w:rPr>
-        <w:t>6</w:t>
+        <w:t>7</w:t>
       </w:r>
       <w:r>
         <w:rPr>
@@ -1608,33 +1629,41 @@
       <w:pPr>
         <w:pStyle w:val="Heading1"/>
       </w:pPr>
-      <w:bookmarkStart w:id="0" w:name="_Toc456598586"/>
-      <w:bookmarkStart w:id="1" w:name="_Toc468387694"/>
+      <w:bookmarkStart w:id="1" w:name="_Toc456598586"/>
+      <w:bookmarkStart w:id="2" w:name="_Toc468387694"/>
       <w:r>
         <w:t>Introduction</w:t>
       </w:r>
-      <w:bookmarkEnd w:id="0"/>
       <w:bookmarkEnd w:id="1"/>
+      <w:bookmarkEnd w:id="2"/>
     </w:p>
     <w:p>
       <w:pPr>
         <w:pStyle w:val="Heading2"/>
       </w:pPr>
-      <w:bookmarkStart w:id="2" w:name="_Toc456598587"/>
-      <w:bookmarkStart w:id="3" w:name="_Toc468387695"/>
+      <w:bookmarkStart w:id="3" w:name="_Toc456598587"/>
+      <w:bookmarkStart w:id="4" w:name="_Toc468387695"/>
       <w:r>
         <w:t>Purpose</w:t>
       </w:r>
-      <w:bookmarkEnd w:id="2"/>
       <w:bookmarkEnd w:id="3"/>
+      <w:bookmarkEnd w:id="4"/>
     </w:p>
     <w:p>
       <w:pPr>
         <w:ind w:left="720"/>
       </w:pPr>
-      <w:bookmarkStart w:id="4" w:name="_Toc456598588"/>
-      <w:r>
-        <w:t>This document provides a comprehensive architectural overview of the system, using a number of different architectural views to depict different aspects of the system. It is intended to capture and convey the significant architectural decisions which have been made on the system.</w:t>
+      <w:bookmarkStart w:id="5" w:name="_Toc456598588"/>
+      <w:r>
+        <w:t xml:space="preserve">This document provides a comprehensive architectural overview of the system, using </w:t>
+      </w:r>
+      <w:proofErr w:type="gramStart"/>
+      <w:r>
+        <w:t>a number of</w:t>
+      </w:r>
+      <w:proofErr w:type="gramEnd"/>
+      <w:r>
+        <w:t xml:space="preserve"> different architectural views to depict different aspects of the system. It is intended to capture and convey the significant architectural decisions which have been made on the system.</w:t>
       </w:r>
     </w:p>
     <w:p>
@@ -1646,13 +1675,13 @@
       <w:pPr>
         <w:pStyle w:val="Heading2"/>
       </w:pPr>
-      <w:bookmarkStart w:id="5" w:name="_Toc468387696"/>
+      <w:bookmarkStart w:id="6" w:name="_Toc468387696"/>
       <w:r>
         <w:t>Scope</w:t>
       </w:r>
-      <w:bookmarkStart w:id="6" w:name="_Toc456598589"/>
-      <w:bookmarkEnd w:id="4"/>
+      <w:bookmarkStart w:id="7" w:name="_Toc456598589"/>
       <w:bookmarkEnd w:id="5"/>
+      <w:bookmarkEnd w:id="6"/>
     </w:p>
     <w:p>
       <w:pPr>
@@ -1677,12 +1706,12 @@
       <w:pPr>
         <w:pStyle w:val="Heading2"/>
       </w:pPr>
-      <w:bookmarkStart w:id="7" w:name="_Toc468387697"/>
+      <w:bookmarkStart w:id="8" w:name="_Toc468387697"/>
       <w:r>
         <w:t>Definitions, Acronyms, and Abbreviations</w:t>
       </w:r>
-      <w:bookmarkEnd w:id="6"/>
       <w:bookmarkEnd w:id="7"/>
+      <w:bookmarkEnd w:id="8"/>
     </w:p>
     <w:p>
       <w:pPr>
@@ -1701,13 +1730,13 @@
       <w:pPr>
         <w:pStyle w:val="Heading2"/>
       </w:pPr>
-      <w:bookmarkStart w:id="8" w:name="_Toc456598590"/>
-      <w:bookmarkStart w:id="9" w:name="_Toc468387698"/>
+      <w:bookmarkStart w:id="9" w:name="_Toc456598590"/>
+      <w:bookmarkStart w:id="10" w:name="_Toc468387698"/>
       <w:r>
         <w:t>References</w:t>
       </w:r>
-      <w:bookmarkEnd w:id="8"/>
       <w:bookmarkEnd w:id="9"/>
+      <w:bookmarkEnd w:id="10"/>
     </w:p>
     <w:tbl>
       <w:tblPr>
@@ -1759,7 +1788,7 @@
             <w:tcW w:w="3116" w:type="dxa"/>
           </w:tcPr>
           <w:p>
-            <w:hyperlink r:id="rId10" w:history="1">
+            <w:hyperlink r:id="rId14" w:history="1">
               <w:r>
                 <w:rPr>
                   <w:rStyle w:val="Hyperlink"/>
@@ -1796,7 +1825,7 @@
             <w:tcW w:w="3116" w:type="dxa"/>
           </w:tcPr>
           <w:p>
-            <w:hyperlink r:id="rId11" w:history="1">
+            <w:hyperlink r:id="rId15" w:history="1">
               <w:r>
                 <w:rPr>
                   <w:rStyle w:val="Hyperlink"/>
@@ -1837,11 +1866,11 @@
       <w:pPr>
         <w:pStyle w:val="Heading1"/>
       </w:pPr>
-      <w:bookmarkStart w:id="10" w:name="_Toc468387699"/>
+      <w:bookmarkStart w:id="11" w:name="_Toc468387699"/>
       <w:r>
         <w:t>Architectural Representation</w:t>
       </w:r>
-      <w:bookmarkEnd w:id="10"/>
+      <w:bookmarkEnd w:id="11"/>
       <w:r>
         <w:t xml:space="preserve"> </w:t>
       </w:r>
@@ -1851,18 +1880,26 @@
         <w:ind w:left="720"/>
       </w:pPr>
       <w:r>
-        <w:t>The meets project is based on the MVC pattern</w:t>
+        <w:t xml:space="preserve">The meets project is based on the </w:t>
+      </w:r>
+      <w:proofErr w:type="spellStart"/>
+      <w:r>
+        <w:t>MVC</w:t>
+      </w:r>
+      <w:proofErr w:type="spellEnd"/>
+      <w:r>
+        <w:t xml:space="preserve"> pattern</w:t>
       </w:r>
     </w:p>
     <w:p>
       <w:pPr>
         <w:pStyle w:val="Heading1"/>
       </w:pPr>
-      <w:bookmarkStart w:id="11" w:name="_Toc468387700"/>
+      <w:bookmarkStart w:id="12" w:name="_Toc468387700"/>
       <w:r>
         <w:t>Architectural Goals and Constraints</w:t>
       </w:r>
-      <w:bookmarkEnd w:id="11"/>
+      <w:bookmarkEnd w:id="12"/>
       <w:r>
         <w:t xml:space="preserve"> </w:t>
       </w:r>
@@ -1872,7 +1909,23 @@
         <w:ind w:left="720"/>
       </w:pPr>
       <w:r>
-        <w:t xml:space="preserve">The application uses MVC as architectural pattern to seperate the backend logic from the user interface. Purpose of the controller is to enable </w:t>
+        <w:t xml:space="preserve">The application uses </w:t>
+      </w:r>
+      <w:proofErr w:type="spellStart"/>
+      <w:r>
+        <w:t>MVC</w:t>
+      </w:r>
+      <w:proofErr w:type="spellEnd"/>
+      <w:r>
+        <w:t xml:space="preserve"> as architectural pattern to </w:t>
+      </w:r>
+      <w:proofErr w:type="spellStart"/>
+      <w:r>
+        <w:t>seperate</w:t>
+      </w:r>
+      <w:proofErr w:type="spellEnd"/>
+      <w:r>
+        <w:t xml:space="preserve"> the backend logic from the user interface. Purpose of the controller is to enable </w:t>
       </w:r>
       <w:r>
         <w:t>communication</w:t>
@@ -1888,11 +1941,11 @@
       <w:pPr>
         <w:pStyle w:val="Heading1"/>
       </w:pPr>
-      <w:bookmarkStart w:id="12" w:name="_Toc468387701"/>
+      <w:bookmarkStart w:id="13" w:name="_Toc468387701"/>
       <w:r>
         <w:t>Use-Case View</w:t>
       </w:r>
-      <w:bookmarkEnd w:id="12"/>
+      <w:bookmarkEnd w:id="13"/>
       <w:r>
         <w:t xml:space="preserve"> </w:t>
       </w:r>
@@ -1909,55 +1962,82 @@
       <w:pPr>
         <w:pStyle w:val="Heading1"/>
       </w:pPr>
-      <w:bookmarkStart w:id="13" w:name="_Toc468387702"/>
+      <w:bookmarkStart w:id="14" w:name="_Toc468387702"/>
       <w:r>
         <w:lastRenderedPageBreak/>
         <w:t>Logical View</w:t>
       </w:r>
-      <w:bookmarkEnd w:id="13"/>
+      <w:bookmarkEnd w:id="14"/>
       <w:r>
         <w:t xml:space="preserve"> </w:t>
       </w:r>
     </w:p>
     <w:p>
-      <w:hyperlink r:id="rId12" w:history="1">
-        <w:r>
-          <w:pict w14:anchorId="2E7F0991">
-            <v:shapetype id="_x0000_t75" coordsize="21600,21600" o:spt="75" o:preferrelative="t" path="m@4@5l@4@11@9@11@9@5xe" filled="f" stroked="f">
-              <v:stroke joinstyle="miter"/>
-              <v:formulas>
-                <v:f eqn="if lineDrawn pixelLineWidth 0"/>
-                <v:f eqn="sum @0 1 0"/>
-                <v:f eqn="sum 0 0 @1"/>
-                <v:f eqn="prod @2 1 2"/>
-                <v:f eqn="prod @3 21600 pixelWidth"/>
-                <v:f eqn="prod @3 21600 pixelHeight"/>
-                <v:f eqn="sum @0 0 1"/>
-                <v:f eqn="prod @6 1 2"/>
-                <v:f eqn="prod @7 21600 pixelWidth"/>
-                <v:f eqn="sum @8 21600 0"/>
-                <v:f eqn="prod @7 21600 pixelHeight"/>
-                <v:f eqn="sum @10 21600 0"/>
-              </v:formulas>
-              <v:path o:extrusionok="f" gradientshapeok="t" o:connecttype="rect"/>
-              <o:lock v:ext="edit" aspectratio="t"/>
-            </v:shapetype>
-            <v:shape id="_x0000_i1031" type="#_x0000_t75" style="width:468pt;height:510pt">
-              <v:imagedata r:id="rId13" o:title="classdiagram_mvc"/>
-            </v:shape>
-          </w:pict>
-        </w:r>
-      </w:hyperlink>
+      <w:r>
+        <w:rPr>
+          <w:noProof/>
+          <w:lang w:val="de-DE" w:eastAsia="de-DE"/>
+        </w:rPr>
+        <w:drawing>
+          <wp:inline distT="0" distB="0" distL="0" distR="0" wp14:anchorId="00C960F8" wp14:editId="5B0F5EFC">
+            <wp:extent cx="5943600" cy="6970107"/>
+            <wp:effectExtent l="0" t="0" r="0" b="2540"/>
+            <wp:docPr id="2" name="Picture 2" descr="C:\Users\D064880\AppData\Local\Microsoft\Windows\INetCacheContent.Word\classDiagram Pattern.png"/>
+            <wp:cNvGraphicFramePr>
+              <a:graphicFrameLocks xmlns:a="http://schemas.openxmlformats.org/drawingml/2006/main" noChangeAspect="1"/>
+            </wp:cNvGraphicFramePr>
+            <a:graphic xmlns:a="http://schemas.openxmlformats.org/drawingml/2006/main">
+              <a:graphicData uri="http://schemas.openxmlformats.org/drawingml/2006/picture">
+                <pic:pic xmlns:pic="http://schemas.openxmlformats.org/drawingml/2006/picture">
+                  <pic:nvPicPr>
+                    <pic:cNvPr id="0" name="Picture 3" descr="C:\Users\D064880\AppData\Local\Microsoft\Windows\INetCacheContent.Word\classDiagram Pattern.png"/>
+                    <pic:cNvPicPr>
+                      <a:picLocks noChangeAspect="1" noChangeArrowheads="1"/>
+                    </pic:cNvPicPr>
+                  </pic:nvPicPr>
+                  <pic:blipFill>
+                    <a:blip r:embed="rId16" cstate="print">
+                      <a:extLst>
+                        <a:ext uri="{28A0092B-C50C-407E-A947-70E740481C1C}">
+                          <a14:useLocalDpi xmlns:a14="http://schemas.microsoft.com/office/drawing/2010/main" val="0"/>
+                        </a:ext>
+                      </a:extLst>
+                    </a:blip>
+                    <a:srcRect/>
+                    <a:stretch>
+                      <a:fillRect/>
+                    </a:stretch>
+                  </pic:blipFill>
+                  <pic:spPr bwMode="auto">
+                    <a:xfrm>
+                      <a:off x="0" y="0"/>
+                      <a:ext cx="5943600" cy="6970107"/>
+                    </a:xfrm>
+                    <a:prstGeom prst="rect">
+                      <a:avLst/>
+                    </a:prstGeom>
+                    <a:noFill/>
+                    <a:ln>
+                      <a:noFill/>
+                    </a:ln>
+                  </pic:spPr>
+                </pic:pic>
+              </a:graphicData>
+            </a:graphic>
+          </wp:inline>
+        </w:drawing>
+      </w:r>
+      <w:hyperlink r:id="rId17" w:history="1"/>
     </w:p>
     <w:p>
       <w:pPr>
         <w:pStyle w:val="Heading1"/>
       </w:pPr>
-      <w:bookmarkStart w:id="14" w:name="_Toc468387703"/>
+      <w:bookmarkStart w:id="15" w:name="_Toc468387703"/>
       <w:r>
         <w:t>Process View</w:t>
       </w:r>
-      <w:bookmarkEnd w:id="14"/>
+      <w:bookmarkEnd w:id="15"/>
       <w:r>
         <w:t xml:space="preserve"> </w:t>
       </w:r>
@@ -1974,82 +2054,135 @@
       <w:pPr>
         <w:pStyle w:val="Heading2"/>
       </w:pPr>
-      <w:bookmarkStart w:id="15" w:name="_Toc468387704"/>
-      <w:r>
+      <w:bookmarkStart w:id="16" w:name="_Toc468387704"/>
+      <w:r>
+        <w:lastRenderedPageBreak/>
         <w:t>Deployment View</w:t>
       </w:r>
-      <w:bookmarkEnd w:id="15"/>
+      <w:bookmarkEnd w:id="16"/>
       <w:r>
         <w:t xml:space="preserve"> </w:t>
       </w:r>
     </w:p>
     <w:p>
       <w:pPr>
+        <w:pStyle w:val="Heading1"/>
+      </w:pPr>
+      <w:bookmarkStart w:id="17" w:name="_Toc468387705"/>
+      <w:r>
+        <w:rPr>
+          <w:noProof/>
+          <w:lang w:val="de-DE" w:eastAsia="de-DE"/>
+        </w:rPr>
+        <w:drawing>
+          <wp:inline distT="0" distB="0" distL="0" distR="0" wp14:anchorId="5DAE2B73" wp14:editId="69214B1F">
+            <wp:extent cx="4961146" cy="4333875"/>
+            <wp:effectExtent l="0" t="0" r="0" b="0"/>
+            <wp:docPr id="3" name="Picture 3" descr="C:\Users\D064880\AppData\Local\Microsoft\Windows\INetCacheContent.Word\deployment_chart.png"/>
+            <wp:cNvGraphicFramePr>
+              <a:graphicFrameLocks xmlns:a="http://schemas.openxmlformats.org/drawingml/2006/main" noChangeAspect="1"/>
+            </wp:cNvGraphicFramePr>
+            <a:graphic xmlns:a="http://schemas.openxmlformats.org/drawingml/2006/main">
+              <a:graphicData uri="http://schemas.openxmlformats.org/drawingml/2006/picture">
+                <pic:pic xmlns:pic="http://schemas.openxmlformats.org/drawingml/2006/picture">
+                  <pic:nvPicPr>
+                    <pic:cNvPr id="0" name="Picture 5" descr="C:\Users\D064880\AppData\Local\Microsoft\Windows\INetCacheContent.Word\deployment_chart.png"/>
+                    <pic:cNvPicPr>
+                      <a:picLocks noChangeAspect="1" noChangeArrowheads="1"/>
+                    </pic:cNvPicPr>
+                  </pic:nvPicPr>
+                  <pic:blipFill>
+                    <a:blip r:embed="rId18">
+                      <a:extLst>
+                        <a:ext uri="{28A0092B-C50C-407E-A947-70E740481C1C}">
+                          <a14:useLocalDpi xmlns:a14="http://schemas.microsoft.com/office/drawing/2010/main" val="0"/>
+                        </a:ext>
+                      </a:extLst>
+                    </a:blip>
+                    <a:srcRect/>
+                    <a:stretch>
+                      <a:fillRect/>
+                    </a:stretch>
+                  </pic:blipFill>
+                  <pic:spPr bwMode="auto">
+                    <a:xfrm>
+                      <a:off x="0" y="0"/>
+                      <a:ext cx="4966919" cy="4338918"/>
+                    </a:xfrm>
+                    <a:prstGeom prst="rect">
+                      <a:avLst/>
+                    </a:prstGeom>
+                    <a:noFill/>
+                    <a:ln>
+                      <a:noFill/>
+                    </a:ln>
+                  </pic:spPr>
+                </pic:pic>
+              </a:graphicData>
+            </a:graphic>
+          </wp:inline>
+        </w:drawing>
+      </w:r>
+      <w:r>
+        <w:t>Implementation View</w:t>
+      </w:r>
+      <w:bookmarkEnd w:id="17"/>
+      <w:r>
+        <w:t xml:space="preserve"> </w:t>
+      </w:r>
+    </w:p>
+    <w:p>
+      <w:pPr>
         <w:ind w:left="720"/>
       </w:pPr>
       <w:r>
-        <w:t>tbd</w:t>
-      </w:r>
-    </w:p>
+        <w:t>n/a</w:t>
+      </w:r>
+    </w:p>
+    <w:p/>
     <w:p>
       <w:pPr>
         <w:pStyle w:val="Heading1"/>
       </w:pPr>
-      <w:bookmarkStart w:id="16" w:name="_Toc468387705"/>
-      <w:r>
-        <w:t>Implementation View</w:t>
-      </w:r>
-      <w:bookmarkEnd w:id="16"/>
-      <w:r>
-        <w:t xml:space="preserve"> </w:t>
-      </w:r>
-    </w:p>
-    <w:p>
-      <w:pPr>
-        <w:ind w:left="720"/>
-      </w:pPr>
-      <w:r>
-        <w:t>n/a</w:t>
+      <w:bookmarkStart w:id="18" w:name="_Toc468387706"/>
+      <w:r>
+        <w:t>Data View</w:t>
+      </w:r>
+      <w:bookmarkEnd w:id="18"/>
+    </w:p>
+    <w:p>
+      <w:r>
+        <w:t xml:space="preserve">This is a representation of the database schema </w:t>
+      </w:r>
+      <w:r>
+        <w:t xml:space="preserve">in form of an </w:t>
+      </w:r>
+      <w:proofErr w:type="spellStart"/>
+      <w:r>
+        <w:t>ERM</w:t>
+      </w:r>
+      <w:proofErr w:type="spellEnd"/>
+      <w:r>
+        <w:t xml:space="preserve"> diagram. </w:t>
+      </w:r>
+      <w:r>
+        <w:t xml:space="preserve">It displays the implementation of the model and </w:t>
+      </w:r>
+      <w:r>
+        <w:t>shows relations between the objects in a comprehensive way</w:t>
+      </w:r>
+      <w:r>
+        <w:t>.</w:t>
       </w:r>
     </w:p>
     <w:p/>
     <w:p>
-      <w:pPr>
-        <w:pStyle w:val="Heading1"/>
-      </w:pPr>
-      <w:bookmarkStart w:id="17" w:name="_Toc468387706"/>
-      <w:r>
+      <w:r>
+        <w:rPr>
+          <w:noProof/>
+          <w:lang w:val="de-DE" w:eastAsia="de-DE"/>
+        </w:rPr>
         <w:lastRenderedPageBreak/>
-        <w:t>Data View</w:t>
-      </w:r>
-      <w:bookmarkEnd w:id="17"/>
-    </w:p>
-    <w:p>
-      <w:r>
-        <w:t xml:space="preserve">This is a representation of the database schema </w:t>
-      </w:r>
-      <w:r>
-        <w:t xml:space="preserve">in form of an ERM diagram. </w:t>
-      </w:r>
-      <w:r>
-        <w:t xml:space="preserve">It displays the implementation of the model and </w:t>
-      </w:r>
-      <w:r>
-        <w:t>shows relations between the objects in a comprehensive way</w:t>
-      </w:r>
-      <w:r>
-        <w:t>.</w:t>
-      </w:r>
-      <w:bookmarkStart w:id="18" w:name="_GoBack"/>
-      <w:bookmarkEnd w:id="18"/>
-    </w:p>
-    <w:p/>
-    <w:p>
-      <w:r>
-        <w:rPr>
-          <w:noProof/>
-          <w:lang w:val="de-DE" w:eastAsia="de-DE"/>
-        </w:rPr>
         <w:drawing>
           <wp:inline distT="0" distB="0" distL="0" distR="0" wp14:anchorId="4EB3AF03" wp14:editId="63A63210">
             <wp:extent cx="5943600" cy="3232150"/>
@@ -2068,7 +2201,7 @@
                     </pic:cNvPicPr>
                   </pic:nvPicPr>
                   <pic:blipFill>
-                    <a:blip r:embed="rId14">
+                    <a:blip r:embed="rId19">
                       <a:extLst>
                         <a:ext uri="{28A0092B-C50C-407E-A947-70E740481C1C}">
                           <a14:useLocalDpi xmlns:a14="http://schemas.microsoft.com/office/drawing/2010/main" val="0"/>
@@ -2143,10 +2276,10 @@
       </w:r>
     </w:p>
     <w:sectPr>
-      <w:headerReference w:type="default" r:id="rId15"/>
-      <w:footerReference w:type="default" r:id="rId16"/>
-      <w:headerReference w:type="first" r:id="rId17"/>
-      <w:footerReference w:type="first" r:id="rId18"/>
+      <w:headerReference w:type="default" r:id="rId20"/>
+      <w:footerReference w:type="default" r:id="rId21"/>
+      <w:headerReference w:type="first" r:id="rId22"/>
+      <w:footerReference w:type="first" r:id="rId23"/>
       <w:pgSz w:w="12240" w:h="15840" w:code="1"/>
       <w:pgMar w:top="1440" w:right="1440" w:bottom="1440" w:left="1440" w:header="720" w:footer="720" w:gutter="0"/>
       <w:cols w:space="720"/>
@@ -2156,7 +2289,7 @@
 </file>
 
 <file path=word/endnotes.xml><?xml version="1.0" encoding="utf-8"?>
-<w:endnotes xmlns:wpc="http://schemas.microsoft.com/office/word/2010/wordprocessingCanvas" xmlns:mc="http://schemas.openxmlformats.org/markup-compatibility/2006" xmlns:o="urn:schemas-microsoft-com:office:office" xmlns:r="http://schemas.openxmlformats.org/officeDocument/2006/relationships" xmlns:m="http://schemas.openxmlformats.org/officeDocument/2006/math" xmlns:v="urn:schemas-microsoft-com:vml" xmlns:wp14="http://schemas.microsoft.com/office/word/2010/wordprocessingDrawing" xmlns:wp="http://schemas.openxmlformats.org/drawingml/2006/wordprocessingDrawing" xmlns:w10="urn:schemas-microsoft-com:office:word" xmlns:w="http://schemas.openxmlformats.org/wordprocessingml/2006/main" xmlns:w14="http://schemas.microsoft.com/office/word/2010/wordml" xmlns:w15="http://schemas.microsoft.com/office/word/2012/wordml" xmlns:wpg="http://schemas.microsoft.com/office/word/2010/wordprocessingGroup" xmlns:wpi="http://schemas.microsoft.com/office/word/2010/wordprocessingInk" xmlns:wne="http://schemas.microsoft.com/office/word/2006/wordml" xmlns:wps="http://schemas.microsoft.com/office/word/2010/wordprocessingShape" mc:Ignorable="w14 w15 wp14">
+<w:endnotes xmlns:wpc="http://schemas.microsoft.com/office/word/2010/wordprocessingCanvas" xmlns:cx="http://schemas.microsoft.com/office/drawing/2014/chartex" xmlns:cx1="http://schemas.microsoft.com/office/drawing/2015/9/8/chartex" xmlns:cx2="http://schemas.microsoft.com/office/drawing/2015/10/21/chartex" xmlns:cx3="http://schemas.microsoft.com/office/drawing/2016/5/9/chartex" xmlns:cx4="http://schemas.microsoft.com/office/drawing/2016/5/10/chartex" xmlns:cx5="http://schemas.microsoft.com/office/drawing/2016/5/11/chartex" xmlns:mc="http://schemas.openxmlformats.org/markup-compatibility/2006" xmlns:o="urn:schemas-microsoft-com:office:office" xmlns:r="http://schemas.openxmlformats.org/officeDocument/2006/relationships" xmlns:m="http://schemas.openxmlformats.org/officeDocument/2006/math" xmlns:v="urn:schemas-microsoft-com:vml" xmlns:wp14="http://schemas.microsoft.com/office/word/2010/wordprocessingDrawing" xmlns:wp="http://schemas.openxmlformats.org/drawingml/2006/wordprocessingDrawing" xmlns:w10="urn:schemas-microsoft-com:office:word" xmlns:w="http://schemas.openxmlformats.org/wordprocessingml/2006/main" xmlns:w14="http://schemas.microsoft.com/office/word/2010/wordml" xmlns:w15="http://schemas.microsoft.com/office/word/2012/wordml" xmlns:w16se="http://schemas.microsoft.com/office/word/2015/wordml/symex" xmlns:wpg="http://schemas.microsoft.com/office/word/2010/wordprocessingGroup" xmlns:wpi="http://schemas.microsoft.com/office/word/2010/wordprocessingInk" xmlns:wne="http://schemas.microsoft.com/office/word/2006/wordml" xmlns:wps="http://schemas.microsoft.com/office/word/2010/wordprocessingShape" mc:Ignorable="w14 w15 w16se wp14">
   <w:endnote w:type="separator" w:id="-1">
     <w:p>
       <w:pPr>
@@ -2181,7 +2314,7 @@
 </file>
 
 <file path=word/footer1.xml><?xml version="1.0" encoding="utf-8"?>
-<w:ftr xmlns:wpc="http://schemas.microsoft.com/office/word/2010/wordprocessingCanvas" xmlns:mc="http://schemas.openxmlformats.org/markup-compatibility/2006" xmlns:o="urn:schemas-microsoft-com:office:office" xmlns:r="http://schemas.openxmlformats.org/officeDocument/2006/relationships" xmlns:m="http://schemas.openxmlformats.org/officeDocument/2006/math" xmlns:v="urn:schemas-microsoft-com:vml" xmlns:wp14="http://schemas.microsoft.com/office/word/2010/wordprocessingDrawing" xmlns:wp="http://schemas.openxmlformats.org/drawingml/2006/wordprocessingDrawing" xmlns:w10="urn:schemas-microsoft-com:office:word" xmlns:w="http://schemas.openxmlformats.org/wordprocessingml/2006/main" xmlns:w14="http://schemas.microsoft.com/office/word/2010/wordml" xmlns:w15="http://schemas.microsoft.com/office/word/2012/wordml" xmlns:wpg="http://schemas.microsoft.com/office/word/2010/wordprocessingGroup" xmlns:wpi="http://schemas.microsoft.com/office/word/2010/wordprocessingInk" xmlns:wne="http://schemas.microsoft.com/office/word/2006/wordml" xmlns:wps="http://schemas.microsoft.com/office/word/2010/wordprocessingShape" mc:Ignorable="w14 w15 wp14">
+<w:ftr xmlns:wpc="http://schemas.microsoft.com/office/word/2010/wordprocessingCanvas" xmlns:cx="http://schemas.microsoft.com/office/drawing/2014/chartex" xmlns:cx1="http://schemas.microsoft.com/office/drawing/2015/9/8/chartex" xmlns:cx2="http://schemas.microsoft.com/office/drawing/2015/10/21/chartex" xmlns:cx3="http://schemas.microsoft.com/office/drawing/2016/5/9/chartex" xmlns:cx4="http://schemas.microsoft.com/office/drawing/2016/5/10/chartex" xmlns:cx5="http://schemas.microsoft.com/office/drawing/2016/5/11/chartex" xmlns:mc="http://schemas.openxmlformats.org/markup-compatibility/2006" xmlns:o="urn:schemas-microsoft-com:office:office" xmlns:r="http://schemas.openxmlformats.org/officeDocument/2006/relationships" xmlns:m="http://schemas.openxmlformats.org/officeDocument/2006/math" xmlns:v="urn:schemas-microsoft-com:vml" xmlns:wp14="http://schemas.microsoft.com/office/word/2010/wordprocessingDrawing" xmlns:wp="http://schemas.openxmlformats.org/drawingml/2006/wordprocessingDrawing" xmlns:w10="urn:schemas-microsoft-com:office:word" xmlns:w="http://schemas.openxmlformats.org/wordprocessingml/2006/main" xmlns:w14="http://schemas.microsoft.com/office/word/2010/wordml" xmlns:w15="http://schemas.microsoft.com/office/word/2012/wordml" xmlns:w16se="http://schemas.microsoft.com/office/word/2015/wordml/symex" xmlns:wpg="http://schemas.microsoft.com/office/word/2010/wordprocessingGroup" xmlns:wpi="http://schemas.microsoft.com/office/word/2010/wordprocessingInk" xmlns:wne="http://schemas.microsoft.com/office/word/2006/wordml" xmlns:wps="http://schemas.microsoft.com/office/word/2010/wordprocessingShape" mc:Ignorable="w14 w15 w16se wp14">
   <w:p>
     <w:pPr>
       <w:pStyle w:val="Footer"/>
@@ -2219,7 +2352,27 @@
 </file>
 
 <file path=word/footer2.xml><?xml version="1.0" encoding="utf-8"?>
-<w:ftr xmlns:wpc="http://schemas.microsoft.com/office/word/2010/wordprocessingCanvas" xmlns:mc="http://schemas.openxmlformats.org/markup-compatibility/2006" xmlns:o="urn:schemas-microsoft-com:office:office" xmlns:r="http://schemas.openxmlformats.org/officeDocument/2006/relationships" xmlns:m="http://schemas.openxmlformats.org/officeDocument/2006/math" xmlns:v="urn:schemas-microsoft-com:vml" xmlns:wp14="http://schemas.microsoft.com/office/word/2010/wordprocessingDrawing" xmlns:wp="http://schemas.openxmlformats.org/drawingml/2006/wordprocessingDrawing" xmlns:w10="urn:schemas-microsoft-com:office:word" xmlns:w="http://schemas.openxmlformats.org/wordprocessingml/2006/main" xmlns:w14="http://schemas.microsoft.com/office/word/2010/wordml" xmlns:w15="http://schemas.microsoft.com/office/word/2012/wordml" xmlns:wpg="http://schemas.microsoft.com/office/word/2010/wordprocessingGroup" xmlns:wpi="http://schemas.microsoft.com/office/word/2010/wordprocessingInk" xmlns:wne="http://schemas.microsoft.com/office/word/2006/wordml" xmlns:wps="http://schemas.microsoft.com/office/word/2010/wordprocessingShape" mc:Ignorable="w14 w15 wp14">
+<w:ftr xmlns:wpc="http://schemas.microsoft.com/office/word/2010/wordprocessingCanvas" xmlns:cx="http://schemas.microsoft.com/office/drawing/2014/chartex" xmlns:cx1="http://schemas.microsoft.com/office/drawing/2015/9/8/chartex" xmlns:cx2="http://schemas.microsoft.com/office/drawing/2015/10/21/chartex" xmlns:cx3="http://schemas.microsoft.com/office/drawing/2016/5/9/chartex" xmlns:cx4="http://schemas.microsoft.com/office/drawing/2016/5/10/chartex" xmlns:cx5="http://schemas.microsoft.com/office/drawing/2016/5/11/chartex" xmlns:mc="http://schemas.openxmlformats.org/markup-compatibility/2006" xmlns:o="urn:schemas-microsoft-com:office:office" xmlns:r="http://schemas.openxmlformats.org/officeDocument/2006/relationships" xmlns:m="http://schemas.openxmlformats.org/officeDocument/2006/math" xmlns:v="urn:schemas-microsoft-com:vml" xmlns:wp14="http://schemas.microsoft.com/office/word/2010/wordprocessingDrawing" xmlns:wp="http://schemas.openxmlformats.org/drawingml/2006/wordprocessingDrawing" xmlns:w10="urn:schemas-microsoft-com:office:word" xmlns:w="http://schemas.openxmlformats.org/wordprocessingml/2006/main" xmlns:w14="http://schemas.microsoft.com/office/word/2010/wordml" xmlns:w15="http://schemas.microsoft.com/office/word/2012/wordml" xmlns:w16se="http://schemas.microsoft.com/office/word/2015/wordml/symex" xmlns:wpg="http://schemas.microsoft.com/office/word/2010/wordprocessingGroup" xmlns:wpi="http://schemas.microsoft.com/office/word/2010/wordprocessingInk" xmlns:wne="http://schemas.microsoft.com/office/word/2006/wordml" xmlns:wps="http://schemas.microsoft.com/office/word/2010/wordprocessingShape" mc:Ignorable="w14 w15 w16se wp14">
+  <w:p>
+    <w:pPr>
+      <w:pStyle w:val="Footer"/>
+    </w:pPr>
+  </w:p>
+</w:ftr>
+</file>
+
+<file path=word/footer3.xml><?xml version="1.0" encoding="utf-8"?>
+<w:ftr xmlns:wpc="http://schemas.microsoft.com/office/word/2010/wordprocessingCanvas" xmlns:cx="http://schemas.microsoft.com/office/drawing/2014/chartex" xmlns:cx1="http://schemas.microsoft.com/office/drawing/2015/9/8/chartex" xmlns:cx2="http://schemas.microsoft.com/office/drawing/2015/10/21/chartex" xmlns:cx3="http://schemas.microsoft.com/office/drawing/2016/5/9/chartex" xmlns:cx4="http://schemas.microsoft.com/office/drawing/2016/5/10/chartex" xmlns:cx5="http://schemas.microsoft.com/office/drawing/2016/5/11/chartex" xmlns:mc="http://schemas.openxmlformats.org/markup-compatibility/2006" xmlns:o="urn:schemas-microsoft-com:office:office" xmlns:r="http://schemas.openxmlformats.org/officeDocument/2006/relationships" xmlns:m="http://schemas.openxmlformats.org/officeDocument/2006/math" xmlns:v="urn:schemas-microsoft-com:vml" xmlns:wp14="http://schemas.microsoft.com/office/word/2010/wordprocessingDrawing" xmlns:wp="http://schemas.openxmlformats.org/drawingml/2006/wordprocessingDrawing" xmlns:w10="urn:schemas-microsoft-com:office:word" xmlns:w="http://schemas.openxmlformats.org/wordprocessingml/2006/main" xmlns:w14="http://schemas.microsoft.com/office/word/2010/wordml" xmlns:w15="http://schemas.microsoft.com/office/word/2012/wordml" xmlns:w16se="http://schemas.microsoft.com/office/word/2015/wordml/symex" xmlns:wpg="http://schemas.microsoft.com/office/word/2010/wordprocessingGroup" xmlns:wpi="http://schemas.microsoft.com/office/word/2010/wordprocessingInk" xmlns:wne="http://schemas.microsoft.com/office/word/2006/wordml" xmlns:wps="http://schemas.microsoft.com/office/word/2010/wordprocessingShape" mc:Ignorable="w14 w15 w16se wp14">
+  <w:p>
+    <w:pPr>
+      <w:pStyle w:val="Footer"/>
+    </w:pPr>
+  </w:p>
+</w:ftr>
+</file>
+
+<file path=word/footer4.xml><?xml version="1.0" encoding="utf-8"?>
+<w:ftr xmlns:wpc="http://schemas.microsoft.com/office/word/2010/wordprocessingCanvas" xmlns:cx="http://schemas.microsoft.com/office/drawing/2014/chartex" xmlns:cx1="http://schemas.microsoft.com/office/drawing/2015/9/8/chartex" xmlns:cx2="http://schemas.microsoft.com/office/drawing/2015/10/21/chartex" xmlns:cx3="http://schemas.microsoft.com/office/drawing/2016/5/9/chartex" xmlns:cx4="http://schemas.microsoft.com/office/drawing/2016/5/10/chartex" xmlns:cx5="http://schemas.microsoft.com/office/drawing/2016/5/11/chartex" xmlns:mc="http://schemas.openxmlformats.org/markup-compatibility/2006" xmlns:o="urn:schemas-microsoft-com:office:office" xmlns:r="http://schemas.openxmlformats.org/officeDocument/2006/relationships" xmlns:m="http://schemas.openxmlformats.org/officeDocument/2006/math" xmlns:v="urn:schemas-microsoft-com:vml" xmlns:wp14="http://schemas.microsoft.com/office/word/2010/wordprocessingDrawing" xmlns:wp="http://schemas.openxmlformats.org/drawingml/2006/wordprocessingDrawing" xmlns:w10="urn:schemas-microsoft-com:office:word" xmlns:w="http://schemas.openxmlformats.org/wordprocessingml/2006/main" xmlns:w14="http://schemas.microsoft.com/office/word/2010/wordml" xmlns:w15="http://schemas.microsoft.com/office/word/2012/wordml" xmlns:w16se="http://schemas.microsoft.com/office/word/2015/wordml/symex" xmlns:wpg="http://schemas.microsoft.com/office/word/2010/wordprocessingGroup" xmlns:wpi="http://schemas.microsoft.com/office/word/2010/wordprocessingInk" xmlns:wne="http://schemas.microsoft.com/office/word/2006/wordml" xmlns:wps="http://schemas.microsoft.com/office/word/2010/wordprocessingShape" mc:Ignorable="w14 w15 w16se wp14">
   <w:tbl>
     <w:tblPr>
       <w:tblW w:w="0" w:type="auto"/>
@@ -2295,7 +2448,7 @@
             <w:rPr>
               <w:noProof/>
             </w:rPr>
-            <w:t>2016</w:t>
+            <w:t>2017</w:t>
           </w:r>
           <w:r>
             <w:fldChar w:fldCharType="end"/>
@@ -2342,7 +2495,7 @@
               <w:rStyle w:val="PageNumber"/>
               <w:noProof/>
             </w:rPr>
-            <w:t>6</w:t>
+            <w:t>7</w:t>
           </w:r>
           <w:r>
             <w:rPr>
@@ -2379,7 +2532,7 @@
               <w:rStyle w:val="PageNumber"/>
               <w:noProof/>
             </w:rPr>
-            <w:t>6</w:t>
+            <w:t>7</w:t>
           </w:r>
           <w:r>
             <w:rPr>
@@ -2399,8 +2552,8 @@
 </w:ftr>
 </file>
 
-<file path=word/footer3.xml><?xml version="1.0" encoding="utf-8"?>
-<w:ftr xmlns:wpc="http://schemas.microsoft.com/office/word/2010/wordprocessingCanvas" xmlns:mc="http://schemas.openxmlformats.org/markup-compatibility/2006" xmlns:o="urn:schemas-microsoft-com:office:office" xmlns:r="http://schemas.openxmlformats.org/officeDocument/2006/relationships" xmlns:m="http://schemas.openxmlformats.org/officeDocument/2006/math" xmlns:v="urn:schemas-microsoft-com:vml" xmlns:wp14="http://schemas.microsoft.com/office/word/2010/wordprocessingDrawing" xmlns:wp="http://schemas.openxmlformats.org/drawingml/2006/wordprocessingDrawing" xmlns:w10="urn:schemas-microsoft-com:office:word" xmlns:w="http://schemas.openxmlformats.org/wordprocessingml/2006/main" xmlns:w14="http://schemas.microsoft.com/office/word/2010/wordml" xmlns:w15="http://schemas.microsoft.com/office/word/2012/wordml" xmlns:wpg="http://schemas.microsoft.com/office/word/2010/wordprocessingGroup" xmlns:wpi="http://schemas.microsoft.com/office/word/2010/wordprocessingInk" xmlns:wne="http://schemas.microsoft.com/office/word/2006/wordml" xmlns:wps="http://schemas.microsoft.com/office/word/2010/wordprocessingShape" mc:Ignorable="w14 w15 wp14">
+<file path=word/footer5.xml><?xml version="1.0" encoding="utf-8"?>
+<w:ftr xmlns:wpc="http://schemas.microsoft.com/office/word/2010/wordprocessingCanvas" xmlns:cx="http://schemas.microsoft.com/office/drawing/2014/chartex" xmlns:cx1="http://schemas.microsoft.com/office/drawing/2015/9/8/chartex" xmlns:cx2="http://schemas.microsoft.com/office/drawing/2015/10/21/chartex" xmlns:cx3="http://schemas.microsoft.com/office/drawing/2016/5/9/chartex" xmlns:cx4="http://schemas.microsoft.com/office/drawing/2016/5/10/chartex" xmlns:cx5="http://schemas.microsoft.com/office/drawing/2016/5/11/chartex" xmlns:mc="http://schemas.openxmlformats.org/markup-compatibility/2006" xmlns:o="urn:schemas-microsoft-com:office:office" xmlns:r="http://schemas.openxmlformats.org/officeDocument/2006/relationships" xmlns:m="http://schemas.openxmlformats.org/officeDocument/2006/math" xmlns:v="urn:schemas-microsoft-com:vml" xmlns:wp14="http://schemas.microsoft.com/office/word/2010/wordprocessingDrawing" xmlns:wp="http://schemas.openxmlformats.org/drawingml/2006/wordprocessingDrawing" xmlns:w10="urn:schemas-microsoft-com:office:word" xmlns:w="http://schemas.openxmlformats.org/wordprocessingml/2006/main" xmlns:w14="http://schemas.microsoft.com/office/word/2010/wordml" xmlns:w15="http://schemas.microsoft.com/office/word/2012/wordml" xmlns:w16se="http://schemas.microsoft.com/office/word/2015/wordml/symex" xmlns:wpg="http://schemas.microsoft.com/office/word/2010/wordprocessingGroup" xmlns:wpi="http://schemas.microsoft.com/office/word/2010/wordprocessingInk" xmlns:wne="http://schemas.microsoft.com/office/word/2006/wordml" xmlns:wps="http://schemas.microsoft.com/office/word/2010/wordprocessingShape" mc:Ignorable="w14 w15 w16se wp14">
   <w:p>
     <w:pPr>
       <w:pStyle w:val="Footer"/>
@@ -2410,7 +2563,7 @@
 </file>
 
 <file path=word/footnotes.xml><?xml version="1.0" encoding="utf-8"?>
-<w:footnotes xmlns:wpc="http://schemas.microsoft.com/office/word/2010/wordprocessingCanvas" xmlns:mc="http://schemas.openxmlformats.org/markup-compatibility/2006" xmlns:o="urn:schemas-microsoft-com:office:office" xmlns:r="http://schemas.openxmlformats.org/officeDocument/2006/relationships" xmlns:m="http://schemas.openxmlformats.org/officeDocument/2006/math" xmlns:v="urn:schemas-microsoft-com:vml" xmlns:wp14="http://schemas.microsoft.com/office/word/2010/wordprocessingDrawing" xmlns:wp="http://schemas.openxmlformats.org/drawingml/2006/wordprocessingDrawing" xmlns:w10="urn:schemas-microsoft-com:office:word" xmlns:w="http://schemas.openxmlformats.org/wordprocessingml/2006/main" xmlns:w14="http://schemas.microsoft.com/office/word/2010/wordml" xmlns:w15="http://schemas.microsoft.com/office/word/2012/wordml" xmlns:wpg="http://schemas.microsoft.com/office/word/2010/wordprocessingGroup" xmlns:wpi="http://schemas.microsoft.com/office/word/2010/wordprocessingInk" xmlns:wne="http://schemas.microsoft.com/office/word/2006/wordml" xmlns:wps="http://schemas.microsoft.com/office/word/2010/wordprocessingShape" mc:Ignorable="w14 w15 wp14">
+<w:footnotes xmlns:wpc="http://schemas.microsoft.com/office/word/2010/wordprocessingCanvas" xmlns:cx="http://schemas.microsoft.com/office/drawing/2014/chartex" xmlns:cx1="http://schemas.microsoft.com/office/drawing/2015/9/8/chartex" xmlns:cx2="http://schemas.microsoft.com/office/drawing/2015/10/21/chartex" xmlns:cx3="http://schemas.microsoft.com/office/drawing/2016/5/9/chartex" xmlns:cx4="http://schemas.microsoft.com/office/drawing/2016/5/10/chartex" xmlns:cx5="http://schemas.microsoft.com/office/drawing/2016/5/11/chartex" xmlns:mc="http://schemas.openxmlformats.org/markup-compatibility/2006" xmlns:o="urn:schemas-microsoft-com:office:office" xmlns:r="http://schemas.openxmlformats.org/officeDocument/2006/relationships" xmlns:m="http://schemas.openxmlformats.org/officeDocument/2006/math" xmlns:v="urn:schemas-microsoft-com:vml" xmlns:wp14="http://schemas.microsoft.com/office/word/2010/wordprocessingDrawing" xmlns:wp="http://schemas.openxmlformats.org/drawingml/2006/wordprocessingDrawing" xmlns:w10="urn:schemas-microsoft-com:office:word" xmlns:w="http://schemas.openxmlformats.org/wordprocessingml/2006/main" xmlns:w14="http://schemas.microsoft.com/office/word/2010/wordml" xmlns:w15="http://schemas.microsoft.com/office/word/2012/wordml" xmlns:w16se="http://schemas.microsoft.com/office/word/2015/wordml/symex" xmlns:wpg="http://schemas.microsoft.com/office/word/2010/wordprocessingGroup" xmlns:wpi="http://schemas.microsoft.com/office/word/2010/wordprocessingInk" xmlns:wne="http://schemas.microsoft.com/office/word/2006/wordml" xmlns:wps="http://schemas.microsoft.com/office/word/2010/wordprocessingShape" mc:Ignorable="w14 w15 w16se wp14">
   <w:footnote w:type="separator" w:id="-1">
     <w:p>
       <w:pPr>
@@ -2435,7 +2588,17 @@
 </file>
 
 <file path=word/header1.xml><?xml version="1.0" encoding="utf-8"?>
-<w:hdr xmlns:wpc="http://schemas.microsoft.com/office/word/2010/wordprocessingCanvas" xmlns:mc="http://schemas.openxmlformats.org/markup-compatibility/2006" xmlns:o="urn:schemas-microsoft-com:office:office" xmlns:r="http://schemas.openxmlformats.org/officeDocument/2006/relationships" xmlns:m="http://schemas.openxmlformats.org/officeDocument/2006/math" xmlns:v="urn:schemas-microsoft-com:vml" xmlns:wp14="http://schemas.microsoft.com/office/word/2010/wordprocessingDrawing" xmlns:wp="http://schemas.openxmlformats.org/drawingml/2006/wordprocessingDrawing" xmlns:w10="urn:schemas-microsoft-com:office:word" xmlns:w="http://schemas.openxmlformats.org/wordprocessingml/2006/main" xmlns:w14="http://schemas.microsoft.com/office/word/2010/wordml" xmlns:w15="http://schemas.microsoft.com/office/word/2012/wordml" xmlns:wpg="http://schemas.microsoft.com/office/word/2010/wordprocessingGroup" xmlns:wpi="http://schemas.microsoft.com/office/word/2010/wordprocessingInk" xmlns:wne="http://schemas.microsoft.com/office/word/2006/wordml" xmlns:wps="http://schemas.microsoft.com/office/word/2010/wordprocessingShape" mc:Ignorable="w14 w15 wp14">
+<w:hdr xmlns:wpc="http://schemas.microsoft.com/office/word/2010/wordprocessingCanvas" xmlns:cx="http://schemas.microsoft.com/office/drawing/2014/chartex" xmlns:cx1="http://schemas.microsoft.com/office/drawing/2015/9/8/chartex" xmlns:cx2="http://schemas.microsoft.com/office/drawing/2015/10/21/chartex" xmlns:cx3="http://schemas.microsoft.com/office/drawing/2016/5/9/chartex" xmlns:cx4="http://schemas.microsoft.com/office/drawing/2016/5/10/chartex" xmlns:cx5="http://schemas.microsoft.com/office/drawing/2016/5/11/chartex" xmlns:mc="http://schemas.openxmlformats.org/markup-compatibility/2006" xmlns:o="urn:schemas-microsoft-com:office:office" xmlns:r="http://schemas.openxmlformats.org/officeDocument/2006/relationships" xmlns:m="http://schemas.openxmlformats.org/officeDocument/2006/math" xmlns:v="urn:schemas-microsoft-com:vml" xmlns:wp14="http://schemas.microsoft.com/office/word/2010/wordprocessingDrawing" xmlns:wp="http://schemas.openxmlformats.org/drawingml/2006/wordprocessingDrawing" xmlns:w10="urn:schemas-microsoft-com:office:word" xmlns:w="http://schemas.openxmlformats.org/wordprocessingml/2006/main" xmlns:w14="http://schemas.microsoft.com/office/word/2010/wordml" xmlns:w15="http://schemas.microsoft.com/office/word/2012/wordml" xmlns:w16se="http://schemas.microsoft.com/office/word/2015/wordml/symex" xmlns:wpg="http://schemas.microsoft.com/office/word/2010/wordprocessingGroup" xmlns:wpi="http://schemas.microsoft.com/office/word/2010/wordprocessingInk" xmlns:wne="http://schemas.microsoft.com/office/word/2006/wordml" xmlns:wps="http://schemas.microsoft.com/office/word/2010/wordprocessingShape" mc:Ignorable="w14 w15 w16se wp14">
+  <w:p>
+    <w:pPr>
+      <w:pStyle w:val="Header"/>
+    </w:pPr>
+  </w:p>
+</w:hdr>
+</file>
+
+<file path=word/header2.xml><?xml version="1.0" encoding="utf-8"?>
+<w:hdr xmlns:wpc="http://schemas.microsoft.com/office/word/2010/wordprocessingCanvas" xmlns:cx="http://schemas.microsoft.com/office/drawing/2014/chartex" xmlns:cx1="http://schemas.microsoft.com/office/drawing/2015/9/8/chartex" xmlns:cx2="http://schemas.microsoft.com/office/drawing/2015/10/21/chartex" xmlns:cx3="http://schemas.microsoft.com/office/drawing/2016/5/9/chartex" xmlns:cx4="http://schemas.microsoft.com/office/drawing/2016/5/10/chartex" xmlns:cx5="http://schemas.microsoft.com/office/drawing/2016/5/11/chartex" xmlns:mc="http://schemas.openxmlformats.org/markup-compatibility/2006" xmlns:o="urn:schemas-microsoft-com:office:office" xmlns:r="http://schemas.openxmlformats.org/officeDocument/2006/relationships" xmlns:m="http://schemas.openxmlformats.org/officeDocument/2006/math" xmlns:v="urn:schemas-microsoft-com:vml" xmlns:wp14="http://schemas.microsoft.com/office/word/2010/wordprocessingDrawing" xmlns:wp="http://schemas.openxmlformats.org/drawingml/2006/wordprocessingDrawing" xmlns:w10="urn:schemas-microsoft-com:office:word" xmlns:w="http://schemas.openxmlformats.org/wordprocessingml/2006/main" xmlns:w14="http://schemas.microsoft.com/office/word/2010/wordml" xmlns:w15="http://schemas.microsoft.com/office/word/2012/wordml" xmlns:w16se="http://schemas.microsoft.com/office/word/2015/wordml/symex" xmlns:wpg="http://schemas.microsoft.com/office/word/2010/wordprocessingGroup" xmlns:wpi="http://schemas.microsoft.com/office/word/2010/wordprocessingInk" xmlns:wne="http://schemas.microsoft.com/office/word/2006/wordml" xmlns:wps="http://schemas.microsoft.com/office/word/2010/wordprocessingShape" mc:Ignorable="w14 w15 w16se wp14">
   <w:p>
     <w:pPr>
       <w:rPr>
@@ -2493,8 +2656,18 @@
 </w:hdr>
 </file>
 
-<file path=word/header2.xml><?xml version="1.0" encoding="utf-8"?>
-<w:hdr xmlns:wpc="http://schemas.microsoft.com/office/word/2010/wordprocessingCanvas" xmlns:mc="http://schemas.openxmlformats.org/markup-compatibility/2006" xmlns:o="urn:schemas-microsoft-com:office:office" xmlns:r="http://schemas.openxmlformats.org/officeDocument/2006/relationships" xmlns:m="http://schemas.openxmlformats.org/officeDocument/2006/math" xmlns:v="urn:schemas-microsoft-com:vml" xmlns:wp14="http://schemas.microsoft.com/office/word/2010/wordprocessingDrawing" xmlns:wp="http://schemas.openxmlformats.org/drawingml/2006/wordprocessingDrawing" xmlns:w10="urn:schemas-microsoft-com:office:word" xmlns:w="http://schemas.openxmlformats.org/wordprocessingml/2006/main" xmlns:w14="http://schemas.microsoft.com/office/word/2010/wordml" xmlns:w15="http://schemas.microsoft.com/office/word/2012/wordml" xmlns:wpg="http://schemas.microsoft.com/office/word/2010/wordprocessingGroup" xmlns:wpi="http://schemas.microsoft.com/office/word/2010/wordprocessingInk" xmlns:wne="http://schemas.microsoft.com/office/word/2006/wordml" xmlns:wps="http://schemas.microsoft.com/office/word/2010/wordprocessingShape" mc:Ignorable="w14 w15 wp14">
+<file path=word/header3.xml><?xml version="1.0" encoding="utf-8"?>
+<w:hdr xmlns:wpc="http://schemas.microsoft.com/office/word/2010/wordprocessingCanvas" xmlns:cx="http://schemas.microsoft.com/office/drawing/2014/chartex" xmlns:cx1="http://schemas.microsoft.com/office/drawing/2015/9/8/chartex" xmlns:cx2="http://schemas.microsoft.com/office/drawing/2015/10/21/chartex" xmlns:cx3="http://schemas.microsoft.com/office/drawing/2016/5/9/chartex" xmlns:cx4="http://schemas.microsoft.com/office/drawing/2016/5/10/chartex" xmlns:cx5="http://schemas.microsoft.com/office/drawing/2016/5/11/chartex" xmlns:mc="http://schemas.openxmlformats.org/markup-compatibility/2006" xmlns:o="urn:schemas-microsoft-com:office:office" xmlns:r="http://schemas.openxmlformats.org/officeDocument/2006/relationships" xmlns:m="http://schemas.openxmlformats.org/officeDocument/2006/math" xmlns:v="urn:schemas-microsoft-com:vml" xmlns:wp14="http://schemas.microsoft.com/office/word/2010/wordprocessingDrawing" xmlns:wp="http://schemas.openxmlformats.org/drawingml/2006/wordprocessingDrawing" xmlns:w10="urn:schemas-microsoft-com:office:word" xmlns:w="http://schemas.openxmlformats.org/wordprocessingml/2006/main" xmlns:w14="http://schemas.microsoft.com/office/word/2010/wordml" xmlns:w15="http://schemas.microsoft.com/office/word/2012/wordml" xmlns:w16se="http://schemas.microsoft.com/office/word/2015/wordml/symex" xmlns:wpg="http://schemas.microsoft.com/office/word/2010/wordprocessingGroup" xmlns:wpi="http://schemas.microsoft.com/office/word/2010/wordprocessingInk" xmlns:wne="http://schemas.microsoft.com/office/word/2006/wordml" xmlns:wps="http://schemas.microsoft.com/office/word/2010/wordprocessingShape" mc:Ignorable="w14 w15 w16se wp14">
+  <w:p>
+    <w:pPr>
+      <w:pStyle w:val="Header"/>
+    </w:pPr>
+  </w:p>
+</w:hdr>
+</file>
+
+<file path=word/header4.xml><?xml version="1.0" encoding="utf-8"?>
+<w:hdr xmlns:wpc="http://schemas.microsoft.com/office/word/2010/wordprocessingCanvas" xmlns:cx="http://schemas.microsoft.com/office/drawing/2014/chartex" xmlns:cx1="http://schemas.microsoft.com/office/drawing/2015/9/8/chartex" xmlns:cx2="http://schemas.microsoft.com/office/drawing/2015/10/21/chartex" xmlns:cx3="http://schemas.microsoft.com/office/drawing/2016/5/9/chartex" xmlns:cx4="http://schemas.microsoft.com/office/drawing/2016/5/10/chartex" xmlns:cx5="http://schemas.microsoft.com/office/drawing/2016/5/11/chartex" xmlns:mc="http://schemas.openxmlformats.org/markup-compatibility/2006" xmlns:o="urn:schemas-microsoft-com:office:office" xmlns:r="http://schemas.openxmlformats.org/officeDocument/2006/relationships" xmlns:m="http://schemas.openxmlformats.org/officeDocument/2006/math" xmlns:v="urn:schemas-microsoft-com:vml" xmlns:wp14="http://schemas.microsoft.com/office/word/2010/wordprocessingDrawing" xmlns:wp="http://schemas.openxmlformats.org/drawingml/2006/wordprocessingDrawing" xmlns:w10="urn:schemas-microsoft-com:office:word" xmlns:w="http://schemas.openxmlformats.org/wordprocessingml/2006/main" xmlns:w14="http://schemas.microsoft.com/office/word/2010/wordml" xmlns:w15="http://schemas.microsoft.com/office/word/2012/wordml" xmlns:w16se="http://schemas.microsoft.com/office/word/2015/wordml/symex" xmlns:wpg="http://schemas.microsoft.com/office/word/2010/wordprocessingGroup" xmlns:wpi="http://schemas.microsoft.com/office/word/2010/wordprocessingInk" xmlns:wne="http://schemas.microsoft.com/office/word/2006/wordml" xmlns:wps="http://schemas.microsoft.com/office/word/2010/wordprocessingShape" mc:Ignorable="w14 w15 w16se wp14">
   <w:tbl>
     <w:tblPr>
       <w:tblW w:w="9558" w:type="dxa"/>
@@ -2537,7 +2710,7 @@
             <w:ind w:right="68"/>
           </w:pPr>
           <w:r>
-            <w:t xml:space="preserve">  Version:           1.0</w:t>
+            <w:t xml:space="preserve">  Version:           1.1</w:t>
           </w:r>
         </w:p>
       </w:tc>
@@ -2564,7 +2737,10 @@
             <w:t xml:space="preserve">  Date:  </w:t>
           </w:r>
           <w:r>
-            <w:t>01/12/</w:t>
+            <w:t>23/06</w:t>
+          </w:r>
+          <w:r>
+            <w:t>/</w:t>
           </w:r>
           <w:r>
             <w:t>2016</w:t>
@@ -2581,8 +2757,8 @@
 </w:hdr>
 </file>
 
-<file path=word/header3.xml><?xml version="1.0" encoding="utf-8"?>
-<w:hdr xmlns:wpc="http://schemas.microsoft.com/office/word/2010/wordprocessingCanvas" xmlns:mc="http://schemas.openxmlformats.org/markup-compatibility/2006" xmlns:o="urn:schemas-microsoft-com:office:office" xmlns:r="http://schemas.openxmlformats.org/officeDocument/2006/relationships" xmlns:m="http://schemas.openxmlformats.org/officeDocument/2006/math" xmlns:v="urn:schemas-microsoft-com:vml" xmlns:wp14="http://schemas.microsoft.com/office/word/2010/wordprocessingDrawing" xmlns:wp="http://schemas.openxmlformats.org/drawingml/2006/wordprocessingDrawing" xmlns:w10="urn:schemas-microsoft-com:office:word" xmlns:w="http://schemas.openxmlformats.org/wordprocessingml/2006/main" xmlns:w14="http://schemas.microsoft.com/office/word/2010/wordml" xmlns:w15="http://schemas.microsoft.com/office/word/2012/wordml" xmlns:wpg="http://schemas.microsoft.com/office/word/2010/wordprocessingGroup" xmlns:wpi="http://schemas.microsoft.com/office/word/2010/wordprocessingInk" xmlns:wne="http://schemas.microsoft.com/office/word/2006/wordml" xmlns:wps="http://schemas.microsoft.com/office/word/2010/wordprocessingShape" mc:Ignorable="w14 w15 wp14">
+<file path=word/header5.xml><?xml version="1.0" encoding="utf-8"?>
+<w:hdr xmlns:wpc="http://schemas.microsoft.com/office/word/2010/wordprocessingCanvas" xmlns:cx="http://schemas.microsoft.com/office/drawing/2014/chartex" xmlns:cx1="http://schemas.microsoft.com/office/drawing/2015/9/8/chartex" xmlns:cx2="http://schemas.microsoft.com/office/drawing/2015/10/21/chartex" xmlns:cx3="http://schemas.microsoft.com/office/drawing/2016/5/9/chartex" xmlns:cx4="http://schemas.microsoft.com/office/drawing/2016/5/10/chartex" xmlns:cx5="http://schemas.microsoft.com/office/drawing/2016/5/11/chartex" xmlns:mc="http://schemas.openxmlformats.org/markup-compatibility/2006" xmlns:o="urn:schemas-microsoft-com:office:office" xmlns:r="http://schemas.openxmlformats.org/officeDocument/2006/relationships" xmlns:m="http://schemas.openxmlformats.org/officeDocument/2006/math" xmlns:v="urn:schemas-microsoft-com:vml" xmlns:wp14="http://schemas.microsoft.com/office/word/2010/wordprocessingDrawing" xmlns:wp="http://schemas.openxmlformats.org/drawingml/2006/wordprocessingDrawing" xmlns:w10="urn:schemas-microsoft-com:office:word" xmlns:w="http://schemas.openxmlformats.org/wordprocessingml/2006/main" xmlns:w14="http://schemas.microsoft.com/office/word/2010/wordml" xmlns:w15="http://schemas.microsoft.com/office/word/2012/wordml" xmlns:w16se="http://schemas.microsoft.com/office/word/2015/wordml/symex" xmlns:wpg="http://schemas.microsoft.com/office/word/2010/wordprocessingGroup" xmlns:wpi="http://schemas.microsoft.com/office/word/2010/wordprocessingInk" xmlns:wne="http://schemas.microsoft.com/office/word/2006/wordml" xmlns:wps="http://schemas.microsoft.com/office/word/2010/wordprocessingShape" mc:Ignorable="w14 w15 w16se wp14">
   <w:p>
     <w:pPr>
       <w:pStyle w:val="Header"/>
@@ -2592,7 +2768,7 @@
 </file>
 
 <file path=word/numbering.xml><?xml version="1.0" encoding="utf-8"?>
-<w:numbering xmlns:wpc="http://schemas.microsoft.com/office/word/2010/wordprocessingCanvas" xmlns:mc="http://schemas.openxmlformats.org/markup-compatibility/2006" xmlns:o="urn:schemas-microsoft-com:office:office" xmlns:r="http://schemas.openxmlformats.org/officeDocument/2006/relationships" xmlns:m="http://schemas.openxmlformats.org/officeDocument/2006/math" xmlns:v="urn:schemas-microsoft-com:vml" xmlns:wp14="http://schemas.microsoft.com/office/word/2010/wordprocessingDrawing" xmlns:wp="http://schemas.openxmlformats.org/drawingml/2006/wordprocessingDrawing" xmlns:w10="urn:schemas-microsoft-com:office:word" xmlns:w="http://schemas.openxmlformats.org/wordprocessingml/2006/main" xmlns:w14="http://schemas.microsoft.com/office/word/2010/wordml" xmlns:w15="http://schemas.microsoft.com/office/word/2012/wordml" xmlns:wpg="http://schemas.microsoft.com/office/word/2010/wordprocessingGroup" xmlns:wpi="http://schemas.microsoft.com/office/word/2010/wordprocessingInk" xmlns:wne="http://schemas.microsoft.com/office/word/2006/wordml" xmlns:wps="http://schemas.microsoft.com/office/word/2010/wordprocessingShape" mc:Ignorable="w14 w15 wp14">
+<w:numbering xmlns:wpc="http://schemas.microsoft.com/office/word/2010/wordprocessingCanvas" xmlns:cx="http://schemas.microsoft.com/office/drawing/2014/chartex" xmlns:cx1="http://schemas.microsoft.com/office/drawing/2015/9/8/chartex" xmlns:cx2="http://schemas.microsoft.com/office/drawing/2015/10/21/chartex" xmlns:cx3="http://schemas.microsoft.com/office/drawing/2016/5/9/chartex" xmlns:cx4="http://schemas.microsoft.com/office/drawing/2016/5/10/chartex" xmlns:cx5="http://schemas.microsoft.com/office/drawing/2016/5/11/chartex" xmlns:mc="http://schemas.openxmlformats.org/markup-compatibility/2006" xmlns:o="urn:schemas-microsoft-com:office:office" xmlns:r="http://schemas.openxmlformats.org/officeDocument/2006/relationships" xmlns:m="http://schemas.openxmlformats.org/officeDocument/2006/math" xmlns:v="urn:schemas-microsoft-com:vml" xmlns:wp14="http://schemas.microsoft.com/office/word/2010/wordprocessingDrawing" xmlns:wp="http://schemas.openxmlformats.org/drawingml/2006/wordprocessingDrawing" xmlns:w10="urn:schemas-microsoft-com:office:word" xmlns:w="http://schemas.openxmlformats.org/wordprocessingml/2006/main" xmlns:w14="http://schemas.microsoft.com/office/word/2010/wordml" xmlns:w15="http://schemas.microsoft.com/office/word/2012/wordml" xmlns:w16se="http://schemas.microsoft.com/office/word/2015/wordml/symex" xmlns:wpg="http://schemas.microsoft.com/office/word/2010/wordprocessingGroup" xmlns:wpi="http://schemas.microsoft.com/office/word/2010/wordprocessingInk" xmlns:wne="http://schemas.microsoft.com/office/word/2006/wordml" xmlns:wps="http://schemas.microsoft.com/office/word/2010/wordprocessingShape" mc:Ignorable="w14 w15 w16se wp14">
   <w:abstractNum w:abstractNumId="0" w15:restartNumberingAfterBreak="0">
     <w:nsid w:val="FFFFFFFB"/>
     <w:multiLevelType w:val="multilevel"/>
@@ -3253,7 +3429,7 @@
 </file>
 
 <file path=word/styles.xml><?xml version="1.0" encoding="utf-8"?>
-<w:styles xmlns:mc="http://schemas.openxmlformats.org/markup-compatibility/2006" xmlns:r="http://schemas.openxmlformats.org/officeDocument/2006/relationships" xmlns:w="http://schemas.openxmlformats.org/wordprocessingml/2006/main" xmlns:w14="http://schemas.microsoft.com/office/word/2010/wordml" xmlns:w15="http://schemas.microsoft.com/office/word/2012/wordml" mc:Ignorable="w14 w15">
+<w:styles xmlns:mc="http://schemas.openxmlformats.org/markup-compatibility/2006" xmlns:r="http://schemas.openxmlformats.org/officeDocument/2006/relationships" xmlns:w="http://schemas.openxmlformats.org/wordprocessingml/2006/main" xmlns:w14="http://schemas.microsoft.com/office/word/2010/wordml" xmlns:w15="http://schemas.microsoft.com/office/word/2012/wordml" xmlns:w16se="http://schemas.microsoft.com/office/word/2015/wordml/symex" mc:Ignorable="w14 w15 w16se">
   <w:docDefaults>
     <w:rPrDefault>
       <w:rPr>
@@ -3263,7 +3439,7 @@
     </w:rPrDefault>
     <w:pPrDefault/>
   </w:docDefaults>
-  <w:latentStyles w:defLockedState="0" w:defUIPriority="99" w:defSemiHidden="0" w:defUnhideWhenUsed="0" w:defQFormat="0" w:count="371">
+  <w:latentStyles w:defLockedState="0" w:defUIPriority="99" w:defSemiHidden="0" w:defUnhideWhenUsed="0" w:defQFormat="0" w:count="374">
     <w:lsdException w:name="Normal" w:uiPriority="0" w:qFormat="1"/>
     <w:lsdException w:name="heading 1" w:uiPriority="9" w:qFormat="1"/>
     <w:lsdException w:name="heading 2" w:uiPriority="9" w:qFormat="1"/>
@@ -3635,6 +3811,9 @@
     <w:lsdException w:name="List Table 5 Dark Accent 6" w:uiPriority="50"/>
     <w:lsdException w:name="List Table 6 Colorful Accent 6" w:uiPriority="51"/>
     <w:lsdException w:name="List Table 7 Colorful Accent 6" w:uiPriority="52"/>
+    <w:lsdException w:name="Mention" w:semiHidden="1" w:unhideWhenUsed="1"/>
+    <w:lsdException w:name="Smart Hyperlink" w:semiHidden="1" w:unhideWhenUsed="1"/>
+    <w:lsdException w:name="Hashtag" w:semiHidden="1" w:unhideWhenUsed="1"/>
   </w:latentStyles>
   <w:style w:type="paragraph" w:default="1" w:styleId="Normal">
     <w:name w:val="Normal"/>
@@ -4499,7 +4678,7 @@
 </file>
 
 <file path=customXml/itemProps1.xml><?xml version="1.0" encoding="utf-8"?>
-<ds:datastoreItem xmlns:ds="http://schemas.openxmlformats.org/officeDocument/2006/customXml" ds:itemID="{5ACEB52F-3342-4E19-9A99-BA730AA191C2}">
+<ds:datastoreItem xmlns:ds="http://schemas.openxmlformats.org/officeDocument/2006/customXml" ds:itemID="{7F95C997-2BFC-484C-B68D-1661AD953FCE}">
   <ds:schemaRefs>
     <ds:schemaRef ds:uri="http://schemas.openxmlformats.org/officeDocument/2006/bibliography"/>
   </ds:schemaRefs>

</xml_diff>